<commit_message>
Dani filled out the documents
</commit_message>
<xml_diff>
--- a/admin/pre_docs/DaniGargya_Dissertation Safety Declaration Form.docx
+++ b/admin/pre_docs/DaniGargya_Dissertation Safety Declaration Form.docx
@@ -267,6 +267,33 @@
                 <w:b/>
               </w:rPr>
             </w:pPr>
+          </w:p>
+          <w:p>
+            <w:pPr>
+              <w:rPr>
+                <w:bCs/>
+              </w:rPr>
+            </w:pPr>
+            <w:r>
+              <w:rPr>
+                <w:bCs/>
+              </w:rPr>
+              <w:t>I will conduct an analysis how accessibility to cities is affecting biodiversity globally. I will mainly do data manipulation and analysis using the Google Earth Engine and R</w:t>
+            </w:r>
+            <w:r>
+              <w:rPr>
+                <w:bCs/>
+              </w:rPr>
+              <w:t xml:space="preserve"> on my personal computer</w:t>
+            </w:r>
+            <w:r>
+              <w:rPr>
+                <w:bCs/>
+              </w:rPr>
+              <w:t>. There is no field work involved in my research.</w:t>
+            </w:r>
+            <w:bookmarkStart w:id="0" w:name="_GoBack"/>
+            <w:bookmarkEnd w:id="0"/>
           </w:p>
         </w:tc>
       </w:tr>
@@ -616,8 +643,6 @@
               </w:rPr>
               <w:t>14/01/20</w:t>
             </w:r>
-            <w:bookmarkStart w:id="0" w:name="_GoBack"/>
-            <w:bookmarkEnd w:id="0"/>
           </w:p>
         </w:tc>
       </w:tr>
@@ -1353,6 +1378,7 @@
     <w:lsdException w:name="HTML Sample" w:semiHidden="1" w:unhideWhenUsed="1"/>
     <w:lsdException w:name="HTML Typewriter" w:semiHidden="1" w:unhideWhenUsed="1"/>
     <w:lsdException w:name="HTML Variable" w:semiHidden="1" w:unhideWhenUsed="1"/>
+    <w:lsdException w:name="Normal Table" w:semiHidden="1" w:unhideWhenUsed="1"/>
     <w:lsdException w:name="annotation subject" w:semiHidden="1" w:unhideWhenUsed="1"/>
     <w:lsdException w:name="No List" w:semiHidden="1" w:unhideWhenUsed="1"/>
     <w:lsdException w:name="Outline List 1" w:semiHidden="1" w:unhideWhenUsed="1"/>
@@ -1395,8 +1421,11 @@
     <w:lsdException w:name="Table Contemporary" w:semiHidden="1" w:unhideWhenUsed="1"/>
     <w:lsdException w:name="Table Elegant" w:semiHidden="1" w:unhideWhenUsed="1"/>
     <w:lsdException w:name="Table Professional" w:semiHidden="1" w:unhideWhenUsed="1"/>
+    <w:lsdException w:name="Table Subtle 1" w:semiHidden="1" w:unhideWhenUsed="1"/>
     <w:lsdException w:name="Table Subtle 2" w:semiHidden="1" w:unhideWhenUsed="1"/>
     <w:lsdException w:name="Table Web 1" w:semiHidden="1" w:unhideWhenUsed="1"/>
+    <w:lsdException w:name="Table Web 2" w:semiHidden="1" w:unhideWhenUsed="1"/>
+    <w:lsdException w:name="Table Web 3" w:semiHidden="1" w:unhideWhenUsed="1"/>
     <w:lsdException w:name="Balloon Text" w:semiHidden="1" w:unhideWhenUsed="1"/>
     <w:lsdException w:name="Table Grid" w:uiPriority="39"/>
     <w:lsdException w:name="Table Theme" w:semiHidden="1" w:unhideWhenUsed="1"/>

</xml_diff>